<commit_message>
Final Draft - Team Start Form
Final Draft of Team 1 Start Form due by end of Module 2. Incomplete progress on moving average smoothing.
</commit_message>
<xml_diff>
--- a/ADS 506 Final Team 1 Project Start Form.docx
+++ b/ADS 506 Final Team 1 Project Start Form.docx
@@ -90,6 +90,20 @@
         </w:rPr>
         <w:t>Team Leader/Representative:</w:t>
       </w:r>
+      <w:r>
+        <w:rPr>
+          <w:rFonts w:ascii="Arial" w:eastAsia="Arial" w:hAnsi="Arial" w:cs="Arial"/>
+        </w:rPr>
+        <w:t xml:space="preserve"> </w:t>
+      </w:r>
+      <w:r>
+        <w:rPr>
+          <w:rFonts w:ascii="Arial" w:eastAsia="Arial" w:hAnsi="Arial" w:cs="Arial"/>
+          <w:b/>
+          <w:bCs/>
+        </w:rPr>
+        <w:t>John Vincent Deniega</w:t>
+      </w:r>
     </w:p>
     <w:p>
       <w:pPr>
@@ -106,14 +120,6 @@
           <w:rFonts w:ascii="Arial" w:eastAsia="Arial" w:hAnsi="Arial" w:cs="Arial"/>
         </w:rPr>
       </w:pPr>
-    </w:p>
-    <w:p>
-      <w:pPr>
-        <w:spacing w:after="240" w:line="276" w:lineRule="auto"/>
-        <w:rPr>
-          <w:rFonts w:ascii="Arial" w:eastAsia="Arial" w:hAnsi="Arial" w:cs="Arial"/>
-        </w:rPr>
-      </w:pPr>
       <w:r>
         <w:rPr>
           <w:rFonts w:ascii="Arial" w:eastAsia="Arial" w:hAnsi="Arial" w:cs="Arial"/>
@@ -138,6 +144,8 @@
       <w:r>
         <w:rPr>
           <w:rFonts w:ascii="Arial" w:eastAsia="Arial" w:hAnsi="Arial" w:cs="Arial"/>
+          <w:b/>
+          <w:bCs/>
         </w:rPr>
         <w:t>John Vincent Deniega</w:t>
       </w:r>
@@ -166,6 +174,8 @@
       <w:r>
         <w:rPr>
           <w:rFonts w:ascii="Arial" w:eastAsia="Arial" w:hAnsi="Arial" w:cs="Arial"/>
+          <w:b/>
+          <w:bCs/>
         </w:rPr>
         <w:t>Ravita</w:t>
       </w:r>
@@ -173,6 +183,8 @@
       <w:r>
         <w:rPr>
           <w:rFonts w:ascii="Arial" w:eastAsia="Arial" w:hAnsi="Arial" w:cs="Arial"/>
+          <w:b/>
+          <w:bCs/>
         </w:rPr>
         <w:t xml:space="preserve"> </w:t>
       </w:r>
@@ -180,6 +192,8 @@
       <w:r>
         <w:rPr>
           <w:rFonts w:ascii="Arial" w:eastAsia="Arial" w:hAnsi="Arial" w:cs="Arial"/>
+          <w:b/>
+          <w:bCs/>
         </w:rPr>
         <w:t>Kartawinata</w:t>
       </w:r>
@@ -203,7 +217,15 @@
         <w:rPr>
           <w:rFonts w:ascii="Arial" w:eastAsia="Arial" w:hAnsi="Arial" w:cs="Arial"/>
         </w:rPr>
-        <w:t xml:space="preserve"> Gabriella Rivera</w:t>
+        <w:t xml:space="preserve"> </w:t>
+      </w:r>
+      <w:r>
+        <w:rPr>
+          <w:rFonts w:ascii="Arial" w:eastAsia="Arial" w:hAnsi="Arial" w:cs="Arial"/>
+          <w:b/>
+          <w:bCs/>
+        </w:rPr>
+        <w:t>Gabriella Rivera</w:t>
       </w:r>
     </w:p>
     <w:p>
@@ -250,8 +272,18 @@
         <w:spacing w:line="276" w:lineRule="auto"/>
         <w:rPr>
           <w:rFonts w:ascii="Arial" w:eastAsia="Arial" w:hAnsi="Arial" w:cs="Arial"/>
-        </w:rPr>
-      </w:pPr>
+          <w:b/>
+          <w:bCs/>
+        </w:rPr>
+      </w:pPr>
+      <w:r>
+        <w:rPr>
+          <w:rFonts w:ascii="Arial" w:eastAsia="Arial" w:hAnsi="Arial" w:cs="Arial"/>
+          <w:b/>
+          <w:bCs/>
+        </w:rPr>
+        <w:t>Bull Market or Bear Market: Recession Time Series Prediction for Q1 2024</w:t>
+      </w:r>
     </w:p>
     <w:p>
       <w:pPr>
@@ -300,8 +332,50 @@
         <w:spacing w:line="276" w:lineRule="auto"/>
         <w:rPr>
           <w:rFonts w:ascii="Arial" w:eastAsia="Arial" w:hAnsi="Arial" w:cs="Arial"/>
-        </w:rPr>
-      </w:pPr>
+          <w:b/>
+          <w:bCs/>
+        </w:rPr>
+      </w:pPr>
+      <w:r>
+        <w:rPr>
+          <w:rFonts w:ascii="Arial" w:eastAsia="Arial" w:hAnsi="Arial" w:cs="Arial"/>
+          <w:b/>
+          <w:bCs/>
+        </w:rPr>
+        <w:t xml:space="preserve">Financial </w:t>
+      </w:r>
+      <w:r>
+        <w:rPr>
+          <w:rFonts w:ascii="Arial" w:eastAsia="Arial" w:hAnsi="Arial" w:cs="Arial"/>
+          <w:b/>
+          <w:bCs/>
+        </w:rPr>
+        <w:t xml:space="preserve">markets and </w:t>
+      </w:r>
+      <w:r>
+        <w:rPr>
+          <w:rFonts w:ascii="Arial" w:eastAsia="Arial" w:hAnsi="Arial" w:cs="Arial"/>
+          <w:b/>
+          <w:bCs/>
+        </w:rPr>
+        <w:t xml:space="preserve">their subsequent </w:t>
+      </w:r>
+      <w:r>
+        <w:rPr>
+          <w:rFonts w:ascii="Arial" w:eastAsia="Arial" w:hAnsi="Arial" w:cs="Arial"/>
+          <w:b/>
+          <w:bCs/>
+        </w:rPr>
+        <w:t xml:space="preserve">investment vehicles present significant opportunity to </w:t>
+      </w:r>
+      <w:r>
+        <w:rPr>
+          <w:rFonts w:ascii="Arial" w:eastAsia="Arial" w:hAnsi="Arial" w:cs="Arial"/>
+          <w:b/>
+          <w:bCs/>
+        </w:rPr>
+        <w:t>manage risk and build capital. Through deeper understanding of the underlying characteristics of the markets and these vehicles, we may be able to leverage our growing knowledge of time series analysis to decompose price movements by price level, price trend, quarterly seasonality, and noise. Furthermore, understanding what may influence these components further aims to strengthen our ability to perform time series price prediction to manage risk and build capital.</w:t>
+      </w:r>
     </w:p>
     <w:p>
       <w:pPr>
@@ -324,6 +398,112 @@
           <w:rFonts w:ascii="Arial" w:eastAsia="Arial" w:hAnsi="Arial" w:cs="Arial"/>
         </w:rPr>
       </w:pPr>
+      <w:r>
+        <w:rPr>
+          <w:rFonts w:ascii="Arial" w:eastAsia="Arial" w:hAnsi="Arial" w:cs="Arial"/>
+        </w:rPr>
+        <w:t xml:space="preserve">Problem Statement: Short Description of Your Time Series Project and Objective(s): </w:t>
+      </w:r>
+    </w:p>
+    <w:p>
+      <w:pPr>
+        <w:tabs>
+          <w:tab w:val="left" w:pos="7020"/>
+        </w:tabs>
+        <w:spacing w:line="276" w:lineRule="auto"/>
+        <w:rPr>
+          <w:rFonts w:ascii="Arial" w:eastAsia="Arial" w:hAnsi="Arial" w:cs="Arial"/>
+          <w:b/>
+          <w:bCs/>
+        </w:rPr>
+      </w:pPr>
+    </w:p>
+    <w:p>
+      <w:pPr>
+        <w:tabs>
+          <w:tab w:val="left" w:pos="7020"/>
+        </w:tabs>
+        <w:spacing w:line="276" w:lineRule="auto"/>
+        <w:rPr>
+          <w:rFonts w:ascii="Arial" w:eastAsia="Arial" w:hAnsi="Arial" w:cs="Arial"/>
+          <w:b/>
+          <w:bCs/>
+        </w:rPr>
+      </w:pPr>
+      <w:r>
+        <w:rPr>
+          <w:rFonts w:ascii="Arial" w:eastAsia="Arial" w:hAnsi="Arial" w:cs="Arial"/>
+          <w:b/>
+          <w:bCs/>
+        </w:rPr>
+        <w:t>In the fourth quarter of 2023, the US stock market is experiencing significant volatility</w:t>
+      </w:r>
+      <w:r>
+        <w:rPr>
+          <w:rFonts w:ascii="Arial" w:eastAsia="Arial" w:hAnsi="Arial" w:cs="Arial"/>
+          <w:b/>
+          <w:bCs/>
+        </w:rPr>
+        <w:t>. Our objective is to analyze and understand the current environment across multiple dimensions in order to predict with sound data science principles where the US stock market will be by the end of the first quarter of 2024.</w:t>
+      </w:r>
+    </w:p>
+    <w:p>
+      <w:pPr>
+        <w:tabs>
+          <w:tab w:val="left" w:pos="7020"/>
+        </w:tabs>
+        <w:spacing w:line="276" w:lineRule="auto"/>
+        <w:rPr>
+          <w:rFonts w:ascii="Arial" w:eastAsia="Arial" w:hAnsi="Arial" w:cs="Arial"/>
+        </w:rPr>
+      </w:pPr>
+    </w:p>
+    <w:p>
+      <w:pPr>
+        <w:tabs>
+          <w:tab w:val="left" w:pos="7020"/>
+        </w:tabs>
+        <w:spacing w:line="276" w:lineRule="auto"/>
+        <w:rPr>
+          <w:rFonts w:ascii="Arial" w:eastAsia="Arial" w:hAnsi="Arial" w:cs="Arial"/>
+        </w:rPr>
+      </w:pPr>
+    </w:p>
+    <w:p>
+      <w:pPr>
+        <w:tabs>
+          <w:tab w:val="left" w:pos="7020"/>
+        </w:tabs>
+        <w:spacing w:line="276" w:lineRule="auto"/>
+        <w:rPr>
+          <w:rFonts w:ascii="Arial" w:eastAsia="Arial" w:hAnsi="Arial" w:cs="Arial"/>
+        </w:rPr>
+      </w:pPr>
+    </w:p>
+    <w:p>
+      <w:pPr>
+        <w:tabs>
+          <w:tab w:val="left" w:pos="7020"/>
+        </w:tabs>
+        <w:spacing w:line="276" w:lineRule="auto"/>
+        <w:rPr>
+          <w:rFonts w:ascii="Arial" w:eastAsia="Arial" w:hAnsi="Arial" w:cs="Arial"/>
+        </w:rPr>
+      </w:pPr>
+      <w:r>
+        <w:rPr>
+          <w:rFonts w:ascii="Arial" w:eastAsia="Arial" w:hAnsi="Arial" w:cs="Arial"/>
+        </w:rPr>
+        <w:t xml:space="preserve">Name of Your Selected Dataset: </w:t>
+      </w:r>
+      <w:r>
+        <w:rPr>
+          <w:rFonts w:ascii="Arial" w:eastAsia="Arial" w:hAnsi="Arial" w:cs="Arial"/>
+          <w:b/>
+          <w:bCs/>
+        </w:rPr>
+        <w:t>Yahoo Finance (various)</w:t>
+      </w:r>
     </w:p>
     <w:p>
       <w:pPr>
@@ -346,6 +526,12 @@
           <w:rFonts w:ascii="Arial" w:eastAsia="Arial" w:hAnsi="Arial" w:cs="Arial"/>
         </w:rPr>
       </w:pPr>
+      <w:r>
+        <w:rPr>
+          <w:rFonts w:ascii="Arial" w:eastAsia="Arial" w:hAnsi="Arial" w:cs="Arial"/>
+        </w:rPr>
+        <w:t>Description of your selected dataset:</w:t>
+      </w:r>
     </w:p>
     <w:p>
       <w:pPr>
@@ -357,84 +543,6 @@
           <w:rFonts w:ascii="Arial" w:eastAsia="Arial" w:hAnsi="Arial" w:cs="Arial"/>
         </w:rPr>
       </w:pPr>
-      <w:r>
-        <w:rPr>
-          <w:rFonts w:ascii="Arial" w:eastAsia="Arial" w:hAnsi="Arial" w:cs="Arial"/>
-        </w:rPr>
-        <w:t xml:space="preserve">Problem Statement: Short Description of Your Time Series Project and Objective(s): </w:t>
-      </w:r>
-    </w:p>
-    <w:p>
-      <w:pPr>
-        <w:tabs>
-          <w:tab w:val="left" w:pos="7020"/>
-        </w:tabs>
-        <w:spacing w:line="276" w:lineRule="auto"/>
-        <w:rPr>
-          <w:rFonts w:ascii="Arial" w:eastAsia="Arial" w:hAnsi="Arial" w:cs="Arial"/>
-        </w:rPr>
-      </w:pPr>
-    </w:p>
-    <w:p>
-      <w:pPr>
-        <w:tabs>
-          <w:tab w:val="left" w:pos="7020"/>
-        </w:tabs>
-        <w:spacing w:line="276" w:lineRule="auto"/>
-        <w:rPr>
-          <w:rFonts w:ascii="Arial" w:eastAsia="Arial" w:hAnsi="Arial" w:cs="Arial"/>
-        </w:rPr>
-      </w:pPr>
-    </w:p>
-    <w:p>
-      <w:pPr>
-        <w:tabs>
-          <w:tab w:val="left" w:pos="7020"/>
-        </w:tabs>
-        <w:spacing w:line="276" w:lineRule="auto"/>
-        <w:rPr>
-          <w:rFonts w:ascii="Arial" w:eastAsia="Arial" w:hAnsi="Arial" w:cs="Arial"/>
-        </w:rPr>
-      </w:pPr>
-    </w:p>
-    <w:p>
-      <w:pPr>
-        <w:tabs>
-          <w:tab w:val="left" w:pos="7020"/>
-        </w:tabs>
-        <w:spacing w:line="276" w:lineRule="auto"/>
-        <w:rPr>
-          <w:rFonts w:ascii="Arial" w:eastAsia="Arial" w:hAnsi="Arial" w:cs="Arial"/>
-        </w:rPr>
-      </w:pPr>
-    </w:p>
-    <w:p>
-      <w:pPr>
-        <w:tabs>
-          <w:tab w:val="left" w:pos="7020"/>
-        </w:tabs>
-        <w:spacing w:line="276" w:lineRule="auto"/>
-        <w:rPr>
-          <w:rFonts w:ascii="Arial" w:eastAsia="Arial" w:hAnsi="Arial" w:cs="Arial"/>
-        </w:rPr>
-      </w:pPr>
-    </w:p>
-    <w:p>
-      <w:pPr>
-        <w:tabs>
-          <w:tab w:val="left" w:pos="7020"/>
-        </w:tabs>
-        <w:spacing w:line="276" w:lineRule="auto"/>
-        <w:rPr>
-          <w:rFonts w:ascii="Arial" w:eastAsia="Arial" w:hAnsi="Arial" w:cs="Arial"/>
-        </w:rPr>
-      </w:pPr>
-      <w:r>
-        <w:rPr>
-          <w:rFonts w:ascii="Arial" w:eastAsia="Arial" w:hAnsi="Arial" w:cs="Arial"/>
-        </w:rPr>
-        <w:t xml:space="preserve">Name of Your Selected Dataset: </w:t>
-      </w:r>
     </w:p>
     <w:p>
       <w:pPr>
@@ -444,8 +552,36 @@
         <w:spacing w:line="276" w:lineRule="auto"/>
         <w:rPr>
           <w:rFonts w:ascii="Arial" w:eastAsia="Arial" w:hAnsi="Arial" w:cs="Arial"/>
-        </w:rPr>
-      </w:pPr>
+          <w:b/>
+          <w:bCs/>
+        </w:rPr>
+      </w:pPr>
+      <w:r>
+        <w:rPr>
+          <w:rFonts w:ascii="Arial" w:eastAsia="Arial" w:hAnsi="Arial" w:cs="Arial"/>
+          <w:b/>
+          <w:bCs/>
+        </w:rPr>
+        <w:t xml:space="preserve">Dataset is live financial market data sourced from Yahoo Finance using the Python application programming interface, </w:t>
+      </w:r>
+      <w:proofErr w:type="spellStart"/>
+      <w:r>
+        <w:rPr>
+          <w:rFonts w:ascii="Arial" w:eastAsia="Arial" w:hAnsi="Arial" w:cs="Arial"/>
+          <w:b/>
+          <w:bCs/>
+        </w:rPr>
+        <w:t>yfinance</w:t>
+      </w:r>
+      <w:proofErr w:type="spellEnd"/>
+      <w:r>
+        <w:rPr>
+          <w:rFonts w:ascii="Arial" w:eastAsia="Arial" w:hAnsi="Arial" w:cs="Arial"/>
+          <w:b/>
+          <w:bCs/>
+        </w:rPr>
+        <w:t xml:space="preserve"> to pull/scrape live data. Interface is licensed under Apache Software License as of submission.</w:t>
+      </w:r>
     </w:p>
     <w:p>
       <w:pPr>
@@ -457,12 +593,6 @@
           <w:rFonts w:ascii="Arial" w:eastAsia="Arial" w:hAnsi="Arial" w:cs="Arial"/>
         </w:rPr>
       </w:pPr>
-      <w:r>
-        <w:rPr>
-          <w:rFonts w:ascii="Arial" w:eastAsia="Arial" w:hAnsi="Arial" w:cs="Arial"/>
-        </w:rPr>
-        <w:t>Description of your selected dataset:</w:t>
-      </w:r>
     </w:p>
     <w:p>
       <w:pPr>
@@ -485,6 +615,26 @@
           <w:rFonts w:ascii="Arial" w:eastAsia="Arial" w:hAnsi="Arial" w:cs="Arial"/>
         </w:rPr>
       </w:pPr>
+      <w:r>
+        <w:rPr>
+          <w:rFonts w:ascii="Arial" w:eastAsia="Arial" w:hAnsi="Arial" w:cs="Arial"/>
+        </w:rPr>
+        <w:t xml:space="preserve">Data source, number of variables, size of dataset, </w:t>
+      </w:r>
+      <w:proofErr w:type="spellStart"/>
+      <w:r>
+        <w:rPr>
+          <w:rFonts w:ascii="Arial" w:eastAsia="Arial" w:hAnsi="Arial" w:cs="Arial"/>
+        </w:rPr>
+        <w:t>etc</w:t>
+      </w:r>
+      <w:proofErr w:type="spellEnd"/>
+      <w:r>
+        <w:rPr>
+          <w:rFonts w:ascii="Arial" w:eastAsia="Arial" w:hAnsi="Arial" w:cs="Arial"/>
+        </w:rPr>
+        <w:t xml:space="preserve">: </w:t>
+      </w:r>
     </w:p>
     <w:p>
       <w:pPr>
@@ -505,116 +655,26 @@
         <w:spacing w:line="276" w:lineRule="auto"/>
         <w:rPr>
           <w:rFonts w:ascii="Arial" w:eastAsia="Arial" w:hAnsi="Arial" w:cs="Arial"/>
-        </w:rPr>
-      </w:pPr>
-    </w:p>
-    <w:p>
-      <w:pPr>
-        <w:tabs>
-          <w:tab w:val="left" w:pos="9180"/>
-        </w:tabs>
-        <w:spacing w:line="276" w:lineRule="auto"/>
-        <w:rPr>
-          <w:rFonts w:ascii="Arial" w:eastAsia="Arial" w:hAnsi="Arial" w:cs="Arial"/>
-        </w:rPr>
-      </w:pPr>
-    </w:p>
-    <w:p>
-      <w:pPr>
-        <w:tabs>
-          <w:tab w:val="left" w:pos="9180"/>
-        </w:tabs>
-        <w:spacing w:line="276" w:lineRule="auto"/>
-        <w:rPr>
-          <w:rFonts w:ascii="Arial" w:eastAsia="Arial" w:hAnsi="Arial" w:cs="Arial"/>
-        </w:rPr>
-      </w:pPr>
-      <w:r>
-        <w:rPr>
-          <w:rFonts w:ascii="Arial" w:eastAsia="Arial" w:hAnsi="Arial" w:cs="Arial"/>
-        </w:rPr>
-        <w:t xml:space="preserve">Data source, number of variables, size of dataset, </w:t>
-      </w:r>
-      <w:proofErr w:type="spellStart"/>
-      <w:r>
-        <w:rPr>
-          <w:rFonts w:ascii="Arial" w:eastAsia="Arial" w:hAnsi="Arial" w:cs="Arial"/>
-        </w:rPr>
-        <w:t>etc</w:t>
-      </w:r>
-      <w:proofErr w:type="spellEnd"/>
-      <w:r>
-        <w:rPr>
-          <w:rFonts w:ascii="Arial" w:eastAsia="Arial" w:hAnsi="Arial" w:cs="Arial"/>
-        </w:rPr>
-        <w:t xml:space="preserve">: </w:t>
-      </w:r>
-    </w:p>
-    <w:p>
-      <w:pPr>
-        <w:tabs>
-          <w:tab w:val="left" w:pos="9180"/>
-        </w:tabs>
-        <w:spacing w:line="276" w:lineRule="auto"/>
-        <w:rPr>
-          <w:rFonts w:ascii="Arial" w:eastAsia="Arial" w:hAnsi="Arial" w:cs="Arial"/>
-        </w:rPr>
-      </w:pPr>
-    </w:p>
-    <w:p>
-      <w:pPr>
-        <w:tabs>
-          <w:tab w:val="left" w:pos="9180"/>
-        </w:tabs>
-        <w:spacing w:line="276" w:lineRule="auto"/>
-        <w:rPr>
-          <w:rFonts w:ascii="Arial" w:eastAsia="Arial" w:hAnsi="Arial" w:cs="Arial"/>
-        </w:rPr>
-      </w:pPr>
-    </w:p>
-    <w:p>
-      <w:pPr>
-        <w:tabs>
-          <w:tab w:val="left" w:pos="9180"/>
-        </w:tabs>
-        <w:spacing w:line="276" w:lineRule="auto"/>
-        <w:rPr>
-          <w:rFonts w:ascii="Arial" w:eastAsia="Arial" w:hAnsi="Arial" w:cs="Arial"/>
-        </w:rPr>
-      </w:pPr>
-    </w:p>
-    <w:p>
-      <w:pPr>
-        <w:tabs>
-          <w:tab w:val="left" w:pos="9180"/>
-        </w:tabs>
-        <w:spacing w:line="276" w:lineRule="auto"/>
-        <w:rPr>
-          <w:rFonts w:ascii="Arial" w:eastAsia="Arial" w:hAnsi="Arial" w:cs="Arial"/>
-        </w:rPr>
-      </w:pPr>
-    </w:p>
-    <w:p>
-      <w:pPr>
-        <w:tabs>
-          <w:tab w:val="left" w:pos="9180"/>
-        </w:tabs>
-        <w:spacing w:line="276" w:lineRule="auto"/>
-        <w:rPr>
-          <w:rFonts w:ascii="Arial" w:eastAsia="Arial" w:hAnsi="Arial" w:cs="Arial"/>
-        </w:rPr>
-      </w:pPr>
-    </w:p>
-    <w:p>
-      <w:pPr>
-        <w:tabs>
-          <w:tab w:val="left" w:pos="9180"/>
-        </w:tabs>
-        <w:spacing w:line="276" w:lineRule="auto"/>
-        <w:rPr>
-          <w:rFonts w:ascii="Arial" w:eastAsia="Arial" w:hAnsi="Arial" w:cs="Arial"/>
-        </w:rPr>
-      </w:pPr>
+          <w:b/>
+          <w:bCs/>
+        </w:rPr>
+      </w:pPr>
+      <w:r>
+        <w:rPr>
+          <w:rFonts w:ascii="Arial" w:eastAsia="Arial" w:hAnsi="Arial" w:cs="Arial"/>
+          <w:b/>
+          <w:bCs/>
+        </w:rPr>
+        <w:t>Data is sourced from Yahoo Finance with an extensive set of modules, attributes, and methods</w:t>
+      </w:r>
+      <w:r>
+        <w:rPr>
+          <w:rFonts w:ascii="Arial" w:eastAsia="Arial" w:hAnsi="Arial" w:cs="Arial"/>
+          <w:b/>
+          <w:bCs/>
+        </w:rPr>
+        <w:t xml:space="preserve"> available to be utilized in Python. There are at least 14 callable methods with at least 20 attributes or original variables. Size of the dataset is not applicable due to the source consisting of live data.</w:t>
+      </w:r>
     </w:p>
     <w:p>
       <w:pPr>
@@ -661,8 +721,82 @@
         <w:spacing w:line="276" w:lineRule="auto"/>
         <w:rPr>
           <w:rFonts w:ascii="Arial" w:eastAsia="Arial" w:hAnsi="Arial" w:cs="Arial"/>
-        </w:rPr>
-      </w:pPr>
+          <w:b/>
+          <w:bCs/>
+        </w:rPr>
+      </w:pPr>
+      <w:r>
+        <w:rPr>
+          <w:rFonts w:ascii="Arial" w:eastAsia="Arial" w:hAnsi="Arial" w:cs="Arial"/>
+          <w:b/>
+          <w:bCs/>
+        </w:rPr>
+        <w:t>Initial</w:t>
+      </w:r>
+      <w:r>
+        <w:rPr>
+          <w:rFonts w:ascii="Arial" w:eastAsia="Arial" w:hAnsi="Arial" w:cs="Arial"/>
+          <w:b/>
+          <w:bCs/>
+        </w:rPr>
+        <w:t xml:space="preserve"> EDA findings include </w:t>
+      </w:r>
+      <w:r>
+        <w:rPr>
+          <w:rFonts w:ascii="Arial" w:eastAsia="Arial" w:hAnsi="Arial" w:cs="Arial"/>
+          <w:b/>
+          <w:bCs/>
+        </w:rPr>
+        <w:t xml:space="preserve">the time series of </w:t>
+      </w:r>
+      <w:r>
+        <w:rPr>
+          <w:rFonts w:ascii="Arial" w:eastAsia="Arial" w:hAnsi="Arial" w:cs="Arial"/>
+          <w:b/>
+          <w:bCs/>
+        </w:rPr>
+        <w:t>Apple Inc.</w:t>
+      </w:r>
+      <w:r>
+        <w:rPr>
+          <w:rFonts w:ascii="Arial" w:eastAsia="Arial" w:hAnsi="Arial" w:cs="Arial"/>
+          <w:b/>
+          <w:bCs/>
+        </w:rPr>
+        <w:t>’s</w:t>
+      </w:r>
+      <w:r>
+        <w:rPr>
+          <w:rFonts w:ascii="Arial" w:eastAsia="Arial" w:hAnsi="Arial" w:cs="Arial"/>
+          <w:b/>
+          <w:bCs/>
+        </w:rPr>
+        <w:t xml:space="preserve"> stock price exhibiting </w:t>
+      </w:r>
+      <w:r>
+        <w:rPr>
+          <w:rFonts w:ascii="Arial" w:eastAsia="Arial" w:hAnsi="Arial" w:cs="Arial"/>
+          <w:b/>
+          <w:bCs/>
+        </w:rPr>
+        <w:t xml:space="preserve">non-stationarity over the period of six months from May 2023 to November 2023 using the Augmented Dickey-Fuller test statistic method. Further transforming the time series with discrete differencing of one period reveals </w:t>
+      </w:r>
+      <w:r>
+        <w:rPr>
+          <w:rFonts w:ascii="Arial" w:eastAsia="Arial" w:hAnsi="Arial" w:cs="Arial"/>
+          <w:b/>
+          <w:bCs/>
+        </w:rPr>
+        <w:t xml:space="preserve">characteristics of a difference-stationary series using first order differenced </w:t>
+      </w:r>
+      <w:r>
+        <w:rPr>
+          <w:rFonts w:ascii="Arial" w:eastAsia="Arial" w:hAnsi="Arial" w:cs="Arial"/>
+          <w:b/>
+          <w:bCs/>
+        </w:rPr>
+        <w:t>analysis. Additional EDA on potential candidates such as broader market indices and interest rates as well as moving average smoothing techniques are planned for next-step analysis.</w:t>
+      </w:r>
     </w:p>
     <w:p>
       <w:pPr>
@@ -764,45 +898,6 @@
         <w:spacing w:line="276" w:lineRule="auto"/>
         <w:rPr>
           <w:rFonts w:ascii="Arial" w:eastAsia="Arial" w:hAnsi="Arial" w:cs="Arial"/>
-          <w:shd w:val="clear" w:color="auto" w:fill="FFF2CC"/>
-        </w:rPr>
-      </w:pPr>
-    </w:p>
-    <w:p>
-      <w:pPr>
-        <w:tabs>
-          <w:tab w:val="left" w:pos="6840"/>
-          <w:tab w:val="left" w:pos="7020"/>
-        </w:tabs>
-        <w:spacing w:line="276" w:lineRule="auto"/>
-        <w:rPr>
-          <w:rFonts w:ascii="Arial" w:eastAsia="Arial" w:hAnsi="Arial" w:cs="Arial"/>
-          <w:shd w:val="clear" w:color="auto" w:fill="FFF2CC"/>
-        </w:rPr>
-      </w:pPr>
-    </w:p>
-    <w:p>
-      <w:pPr>
-        <w:tabs>
-          <w:tab w:val="left" w:pos="6840"/>
-          <w:tab w:val="left" w:pos="7020"/>
-        </w:tabs>
-        <w:spacing w:line="276" w:lineRule="auto"/>
-        <w:rPr>
-          <w:rFonts w:ascii="Arial" w:eastAsia="Arial" w:hAnsi="Arial" w:cs="Arial"/>
-          <w:shd w:val="clear" w:color="auto" w:fill="FFF2CC"/>
-        </w:rPr>
-      </w:pPr>
-    </w:p>
-    <w:p>
-      <w:pPr>
-        <w:tabs>
-          <w:tab w:val="left" w:pos="6840"/>
-          <w:tab w:val="left" w:pos="7020"/>
-        </w:tabs>
-        <w:spacing w:line="276" w:lineRule="auto"/>
-        <w:rPr>
-          <w:rFonts w:ascii="Arial" w:eastAsia="Arial" w:hAnsi="Arial" w:cs="Arial"/>
         </w:rPr>
       </w:pPr>
       <w:proofErr w:type="spellStart"/>
@@ -822,6 +917,8 @@
       <w:r>
         <w:rPr>
           <w:rFonts w:ascii="Arial" w:eastAsia="Arial" w:hAnsi="Arial" w:cs="Arial"/>
+          <w:b/>
+          <w:bCs/>
         </w:rPr>
         <w:t>https://github.com/vanguardfox/ADS506-F23</w:t>
       </w:r>

</xml_diff>

<commit_message>
Final Draft v2 - Team Start Form
Added Success Criteria
</commit_message>
<xml_diff>
--- a/ADS 506 Final Team 1 Project Start Form.docx
+++ b/ADS 506 Final Team 1 Project Start Form.docx
@@ -66,7 +66,15 @@
         <w:rPr>
           <w:rFonts w:ascii="Arial" w:eastAsia="Arial" w:hAnsi="Arial" w:cs="Arial"/>
         </w:rPr>
-        <w:t xml:space="preserve"> 1</w:t>
+        <w:t xml:space="preserve"> </w:t>
+      </w:r>
+      <w:r>
+        <w:rPr>
+          <w:rFonts w:ascii="Arial" w:eastAsia="Arial" w:hAnsi="Arial" w:cs="Arial"/>
+          <w:b/>
+          <w:bCs/>
+        </w:rPr>
+        <w:t>1</w:t>
       </w:r>
     </w:p>
     <w:p>
@@ -446,6 +454,14 @@
         </w:rPr>
         <w:t>. Our objective is to analyze and understand the current environment across multiple dimensions in order to predict with sound data science principles where the US stock market will be by the end of the first quarter of 2024.</w:t>
       </w:r>
+      <w:r>
+        <w:rPr>
+          <w:rFonts w:ascii="Arial" w:eastAsia="Arial" w:hAnsi="Arial" w:cs="Arial"/>
+          <w:b/>
+          <w:bCs/>
+        </w:rPr>
+        <w:t xml:space="preserve"> Success criteria includes whether prediction on S&amp;P 500 was correct directionally (positive or negative) and if price prediction is achieved within a 90% confidence interval.</w:t>
+      </w:r>
     </w:p>
     <w:p>
       <w:pPr>
@@ -455,45 +471,15 @@
         <w:spacing w:line="276" w:lineRule="auto"/>
         <w:rPr>
           <w:rFonts w:ascii="Arial" w:eastAsia="Arial" w:hAnsi="Arial" w:cs="Arial"/>
-        </w:rPr>
-      </w:pPr>
-    </w:p>
-    <w:p>
-      <w:pPr>
-        <w:tabs>
-          <w:tab w:val="left" w:pos="7020"/>
-        </w:tabs>
-        <w:spacing w:line="276" w:lineRule="auto"/>
-        <w:rPr>
-          <w:rFonts w:ascii="Arial" w:eastAsia="Arial" w:hAnsi="Arial" w:cs="Arial"/>
-        </w:rPr>
-      </w:pPr>
-    </w:p>
-    <w:p>
-      <w:pPr>
-        <w:tabs>
-          <w:tab w:val="left" w:pos="7020"/>
-        </w:tabs>
-        <w:spacing w:line="276" w:lineRule="auto"/>
-        <w:rPr>
-          <w:rFonts w:ascii="Arial" w:eastAsia="Arial" w:hAnsi="Arial" w:cs="Arial"/>
-        </w:rPr>
-      </w:pPr>
-    </w:p>
-    <w:p>
-      <w:pPr>
-        <w:tabs>
-          <w:tab w:val="left" w:pos="7020"/>
-        </w:tabs>
-        <w:spacing w:line="276" w:lineRule="auto"/>
-        <w:rPr>
-          <w:rFonts w:ascii="Arial" w:eastAsia="Arial" w:hAnsi="Arial" w:cs="Arial"/>
-        </w:rPr>
-      </w:pPr>
-      <w:r>
-        <w:rPr>
-          <w:rFonts w:ascii="Arial" w:eastAsia="Arial" w:hAnsi="Arial" w:cs="Arial"/>
-        </w:rPr>
+          <w:b/>
+          <w:bCs/>
+        </w:rPr>
+      </w:pPr>
+      <w:r>
+        <w:rPr>
+          <w:rFonts w:ascii="Arial" w:eastAsia="Arial" w:hAnsi="Arial" w:cs="Arial"/>
+        </w:rPr>
+        <w:lastRenderedPageBreak/>
         <w:t xml:space="preserve">Name of Your Selected Dataset: </w:t>
       </w:r>
       <w:r>

</xml_diff>

<commit_message>
Removed Smoothing + Updated Success Criteria
Removed simple smoothing segments as resulting output resulted in negligible change. If smoothing required in future, use triple exponential smoothing. Moved time series segments up in its place.
</commit_message>
<xml_diff>
--- a/ADS 506 Final Team 1 Project Start Form.docx
+++ b/ADS 506 Final Team 1 Project Start Form.docx
@@ -452,15 +452,119 @@
           <w:b/>
           <w:bCs/>
         </w:rPr>
-        <w:t>. Our objective is to analyze and understand the current environment across multiple dimensions in order to predict with sound data science principles where the US stock market will be by the end of the first quarter of 2024.</w:t>
-      </w:r>
-      <w:r>
-        <w:rPr>
-          <w:rFonts w:ascii="Arial" w:eastAsia="Arial" w:hAnsi="Arial" w:cs="Arial"/>
-          <w:b/>
-          <w:bCs/>
-        </w:rPr>
-        <w:t xml:space="preserve"> Success criteria includes whether prediction on S&amp;P 500 was correct directionally (positive or negative) and if price prediction is achieved within a 90% confidence interval.</w:t>
+        <w:t xml:space="preserve">. </w:t>
+      </w:r>
+      <w:r>
+        <w:rPr>
+          <w:rFonts w:ascii="Arial" w:eastAsia="Arial" w:hAnsi="Arial" w:cs="Arial"/>
+          <w:b/>
+          <w:bCs/>
+        </w:rPr>
+        <w:t>O</w:t>
+      </w:r>
+      <w:r>
+        <w:rPr>
+          <w:rFonts w:ascii="Arial" w:eastAsia="Arial" w:hAnsi="Arial" w:cs="Arial"/>
+          <w:b/>
+          <w:bCs/>
+        </w:rPr>
+        <w:t>bjective is to analyze and understand the current environment across multiple dimensions in order to predict with sound data science principles where the US stock market will be by the end of the first quarter of 2024.</w:t>
+      </w:r>
+      <w:r>
+        <w:rPr>
+          <w:rFonts w:ascii="Arial" w:eastAsia="Arial" w:hAnsi="Arial" w:cs="Arial"/>
+          <w:b/>
+          <w:bCs/>
+        </w:rPr>
+        <w:t xml:space="preserve"> Success criteria includes whether </w:t>
+      </w:r>
+      <w:r>
+        <w:rPr>
+          <w:rFonts w:ascii="Arial" w:eastAsia="Arial" w:hAnsi="Arial" w:cs="Arial"/>
+          <w:b/>
+          <w:bCs/>
+        </w:rPr>
+        <w:t xml:space="preserve">three-month </w:t>
+      </w:r>
+      <w:r>
+        <w:rPr>
+          <w:rFonts w:ascii="Arial" w:eastAsia="Arial" w:hAnsi="Arial" w:cs="Arial"/>
+          <w:b/>
+          <w:bCs/>
+        </w:rPr>
+        <w:t xml:space="preserve">prediction </w:t>
+      </w:r>
+      <w:r>
+        <w:rPr>
+          <w:rFonts w:ascii="Arial" w:eastAsia="Arial" w:hAnsi="Arial" w:cs="Arial"/>
+          <w:b/>
+          <w:bCs/>
+        </w:rPr>
+        <w:t>interval of</w:t>
+      </w:r>
+      <w:r>
+        <w:rPr>
+          <w:rFonts w:ascii="Arial" w:eastAsia="Arial" w:hAnsi="Arial" w:cs="Arial"/>
+          <w:b/>
+          <w:bCs/>
+        </w:rPr>
+        <w:t xml:space="preserve"> S&amp;P 500 was </w:t>
+      </w:r>
+      <w:r>
+        <w:rPr>
+          <w:rFonts w:ascii="Arial" w:eastAsia="Arial" w:hAnsi="Arial" w:cs="Arial"/>
+          <w:b/>
+          <w:bCs/>
+        </w:rPr>
+        <w:t>within</w:t>
+      </w:r>
+      <w:r>
+        <w:rPr>
+          <w:rFonts w:ascii="Arial" w:eastAsia="Arial" w:hAnsi="Arial" w:cs="Arial"/>
+          <w:b/>
+          <w:bCs/>
+        </w:rPr>
+        <w:t xml:space="preserve"> within a 90% confidence interval</w:t>
+      </w:r>
+      <w:r>
+        <w:rPr>
+          <w:rFonts w:ascii="Arial" w:eastAsia="Arial" w:hAnsi="Arial" w:cs="Arial"/>
+          <w:b/>
+          <w:bCs/>
+        </w:rPr>
+        <w:t xml:space="preserve"> for at least 90% of periods and final </w:t>
+      </w:r>
+      <w:r>
+        <w:rPr>
+          <w:rFonts w:ascii="Arial" w:eastAsia="Arial" w:hAnsi="Arial" w:cs="Arial"/>
+          <w:b/>
+          <w:bCs/>
+        </w:rPr>
+        <w:t xml:space="preserve">price </w:t>
+      </w:r>
+      <w:r>
+        <w:rPr>
+          <w:rFonts w:ascii="Arial" w:eastAsia="Arial" w:hAnsi="Arial" w:cs="Arial"/>
+          <w:b/>
+          <w:bCs/>
+        </w:rPr>
+        <w:t xml:space="preserve">APE &lt; </w:t>
+      </w:r>
+      <w:r>
+        <w:rPr>
+          <w:rFonts w:ascii="Arial" w:eastAsia="Arial" w:hAnsi="Arial" w:cs="Arial"/>
+          <w:b/>
+          <w:bCs/>
+        </w:rPr>
+        <w:t>1</w:t>
+      </w:r>
+      <w:r>
+        <w:rPr>
+          <w:rFonts w:ascii="Arial" w:eastAsia="Arial" w:hAnsi="Arial" w:cs="Arial"/>
+          <w:b/>
+          <w:bCs/>
+        </w:rPr>
+        <w:t>0%.</w:t>
       </w:r>
     </w:p>
     <w:p>

</xml_diff>